<commit_message>
Add classes from 21.08.2023
</commit_message>
<xml_diff>
--- a/6 período/Filosofia/Aula - 21.08.2023.docx
+++ b/6 período/Filosofia/Aula - 21.08.2023.docx
@@ -109,21 +109,7 @@
         <w:rPr>
           <w:lang w:val="pt-BR"/>
         </w:rPr>
-        <w:t xml:space="preserve">Atividade sobre Mito de </w:t>
-      </w:r>
-      <w:proofErr w:type="spellStart"/>
-      <w:r>
-        <w:rPr>
-          <w:lang w:val="pt-BR"/>
-        </w:rPr>
-        <w:t>Giges</w:t>
-      </w:r>
-      <w:proofErr w:type="spellEnd"/>
-      <w:r>
-        <w:rPr>
-          <w:lang w:val="pt-BR"/>
-        </w:rPr>
-        <w:t xml:space="preserve"> – 28/08</w:t>
+        <w:t>Atividade sobre Mito de Giges – 28/08</w:t>
       </w:r>
     </w:p>
     <w:p>
@@ -497,19 +483,11 @@
           <w:lang w:val="pt-BR"/>
         </w:rPr>
       </w:pPr>
-      <w:proofErr w:type="spellStart"/>
-      <w:r>
-        <w:rPr>
-          <w:lang w:val="pt-BR"/>
-        </w:rPr>
-        <w:t>Posmologia</w:t>
-      </w:r>
-      <w:proofErr w:type="spellEnd"/>
-      <w:r>
-        <w:rPr>
-          <w:lang w:val="pt-BR"/>
-        </w:rPr>
-        <w:t xml:space="preserve"> (Explicação racional)</w:t>
+      <w:r>
+        <w:rPr>
+          <w:lang w:val="pt-BR"/>
+        </w:rPr>
+        <w:t>Posmologia (Explicação racional)</w:t>
       </w:r>
     </w:p>
     <w:p>
@@ -806,6 +784,442 @@
         </w:rPr>
         <w:t>Conjunto de noções -&gt; Explicar a realidade -&gt; Conceitos -&gt; Natureza</w:t>
       </w:r>
+    </w:p>
+    <w:p>
+      <w:pPr>
+        <w:pStyle w:val="ListParagraph"/>
+        <w:ind w:left="1080"/>
+        <w:jc w:val="both"/>
+        <w:rPr>
+          <w:lang w:val="pt-BR"/>
+        </w:rPr>
+      </w:pPr>
+    </w:p>
+    <w:p>
+      <w:pPr>
+        <w:pStyle w:val="ListParagraph"/>
+        <w:numPr>
+          <w:ilvl w:val="1"/>
+          <w:numId w:val="2"/>
+        </w:numPr>
+        <w:jc w:val="both"/>
+        <w:rPr>
+          <w:lang w:val="pt-BR"/>
+        </w:rPr>
+      </w:pPr>
+      <w:r>
+        <w:rPr>
+          <w:lang w:val="pt-BR"/>
+        </w:rPr>
+        <w:t xml:space="preserve"> Pausalidade -&gt; Termos naturais -&gt; Conexão causal -&gt; Fenômenos naturais -&gt; Explicações científica</w:t>
+      </w:r>
+    </w:p>
+    <w:p>
+      <w:pPr>
+        <w:pStyle w:val="ListParagraph"/>
+        <w:rPr>
+          <w:lang w:val="pt-BR"/>
+        </w:rPr>
+      </w:pPr>
+    </w:p>
+    <w:p>
+      <w:pPr>
+        <w:pStyle w:val="ListParagraph"/>
+        <w:numPr>
+          <w:ilvl w:val="1"/>
+          <w:numId w:val="2"/>
+        </w:numPr>
+        <w:jc w:val="both"/>
+        <w:rPr>
+          <w:lang w:val="pt-BR"/>
+        </w:rPr>
+      </w:pPr>
+      <w:r>
+        <w:rPr>
+          <w:lang w:val="pt-BR"/>
+        </w:rPr>
+        <w:t>Arché (Elemento) -&gt; Explicação -&gt; Importância -&gt; Explicação -&gt; Realidade -&gt; Princípio</w:t>
+      </w:r>
+    </w:p>
+    <w:p>
+      <w:pPr>
+        <w:pStyle w:val="ListParagraph"/>
+        <w:rPr>
+          <w:lang w:val="pt-BR"/>
+        </w:rPr>
+      </w:pPr>
+    </w:p>
+    <w:p>
+      <w:pPr>
+        <w:pStyle w:val="ListParagraph"/>
+        <w:numPr>
+          <w:ilvl w:val="1"/>
+          <w:numId w:val="2"/>
+        </w:numPr>
+        <w:jc w:val="both"/>
+        <w:rPr>
+          <w:lang w:val="pt-BR"/>
+        </w:rPr>
+      </w:pPr>
+      <w:r>
+        <w:rPr>
+          <w:lang w:val="pt-BR"/>
+        </w:rPr>
+        <w:t>Cosmo</w:t>
+      </w:r>
+    </w:p>
+    <w:p>
+      <w:pPr>
+        <w:pStyle w:val="ListParagraph"/>
+        <w:rPr>
+          <w:lang w:val="pt-BR"/>
+        </w:rPr>
+      </w:pPr>
+    </w:p>
+    <w:p>
+      <w:pPr>
+        <w:pStyle w:val="ListParagraph"/>
+        <w:numPr>
+          <w:ilvl w:val="2"/>
+          <w:numId w:val="2"/>
+        </w:numPr>
+        <w:jc w:val="both"/>
+        <w:rPr>
+          <w:lang w:val="pt-BR"/>
+        </w:rPr>
+      </w:pPr>
+      <w:r>
+        <w:rPr>
+          <w:lang w:val="pt-BR"/>
+        </w:rPr>
+        <w:t xml:space="preserve">Gregos -&gt; </w:t>
+      </w:r>
+      <w:r>
+        <w:rPr>
+          <w:lang w:val="pt-BR"/>
+        </w:rPr>
+        <w:t>Ideia de ordem / harmonia</w:t>
+      </w:r>
+    </w:p>
+    <w:p>
+      <w:pPr>
+        <w:pStyle w:val="ListParagraph"/>
+        <w:ind w:left="1800"/>
+        <w:jc w:val="both"/>
+        <w:rPr>
+          <w:lang w:val="pt-BR"/>
+        </w:rPr>
+      </w:pPr>
+    </w:p>
+    <w:p>
+      <w:pPr>
+        <w:pStyle w:val="ListParagraph"/>
+        <w:numPr>
+          <w:ilvl w:val="1"/>
+          <w:numId w:val="2"/>
+        </w:numPr>
+        <w:jc w:val="both"/>
+        <w:rPr>
+          <w:lang w:val="pt-BR"/>
+        </w:rPr>
+      </w:pPr>
+      <w:r>
+        <w:rPr>
+          <w:lang w:val="pt-BR"/>
+        </w:rPr>
+        <w:t>Logos</w:t>
+      </w:r>
+    </w:p>
+    <w:p>
+      <w:pPr>
+        <w:pStyle w:val="ListParagraph"/>
+        <w:numPr>
+          <w:ilvl w:val="2"/>
+          <w:numId w:val="2"/>
+        </w:numPr>
+        <w:jc w:val="both"/>
+        <w:rPr>
+          <w:lang w:val="pt-BR"/>
+        </w:rPr>
+      </w:pPr>
+      <w:r>
+        <w:rPr>
+          <w:lang w:val="pt-BR"/>
+        </w:rPr>
+        <w:t xml:space="preserve">Discussão -&gt; Explicação </w:t>
+      </w:r>
+    </w:p>
+    <w:p>
+      <w:pPr>
+        <w:rPr>
+          <w:lang w:val="pt-BR"/>
+        </w:rPr>
+      </w:pPr>
+      <w:r>
+        <mc:AlternateContent>
+          <mc:Choice Requires="wps">
+            <w:drawing>
+              <wp:anchor distT="0" distB="0" distL="114300" distR="114300" simplePos="0" relativeHeight="251659264" behindDoc="0" locked="0" layoutInCell="1" allowOverlap="1" wp14:anchorId="3BF59197" wp14:editId="1BBEEAB1">
+                <wp:simplePos x="0" y="0"/>
+                <wp:positionH relativeFrom="column">
+                  <wp:posOffset>1511432</wp:posOffset>
+                </wp:positionH>
+                <wp:positionV relativeFrom="paragraph">
+                  <wp:posOffset>53532</wp:posOffset>
+                </wp:positionV>
+                <wp:extent cx="231849" cy="212445"/>
+                <wp:effectExtent l="12700" t="0" r="34925" b="80010"/>
+                <wp:wrapNone/>
+                <wp:docPr id="1969737650" name="Elbow Connector 1"/>
+                <wp:cNvGraphicFramePr/>
+                <a:graphic xmlns:a="http://schemas.openxmlformats.org/drawingml/2006/main">
+                  <a:graphicData uri="http://schemas.microsoft.com/office/word/2010/wordprocessingShape">
+                    <wps:wsp>
+                      <wps:cNvCnPr/>
+                      <wps:spPr>
+                        <a:xfrm>
+                          <a:off x="0" y="0"/>
+                          <a:ext cx="231849" cy="212445"/>
+                        </a:xfrm>
+                        <a:prstGeom prst="bentConnector3">
+                          <a:avLst>
+                            <a:gd name="adj1" fmla="val -968"/>
+                          </a:avLst>
+                        </a:prstGeom>
+                        <a:ln>
+                          <a:tailEnd type="triangle"/>
+                        </a:ln>
+                      </wps:spPr>
+                      <wps:style>
+                        <a:lnRef idx="2">
+                          <a:schemeClr val="accent3"/>
+                        </a:lnRef>
+                        <a:fillRef idx="0">
+                          <a:schemeClr val="accent3"/>
+                        </a:fillRef>
+                        <a:effectRef idx="1">
+                          <a:schemeClr val="accent3"/>
+                        </a:effectRef>
+                        <a:fontRef idx="minor">
+                          <a:schemeClr val="tx1"/>
+                        </a:fontRef>
+                      </wps:style>
+                      <wps:bodyPr/>
+                    </wps:wsp>
+                  </a:graphicData>
+                </a:graphic>
+                <wp14:sizeRelH relativeFrom="margin">
+                  <wp14:pctWidth>0</wp14:pctWidth>
+                </wp14:sizeRelH>
+                <wp14:sizeRelV relativeFrom="margin">
+                  <wp14:pctHeight>0</wp14:pctHeight>
+                </wp14:sizeRelV>
+              </wp:anchor>
+            </w:drawing>
+          </mc:Choice>
+          <mc:Fallback>
+            <w:pict>
+              <v:shapetype w14:anchorId="53108BED" id="_x0000_t34" coordsize="21600,21600" o:spt="34" o:oned="t" adj="10800" path="m,l@0,0@0,21600,21600,21600e" filled="f">
+                <v:stroke joinstyle="miter"/>
+                <v:formulas>
+                  <v:f eqn="val #0"/>
+                </v:formulas>
+                <v:path arrowok="t" fillok="f" o:connecttype="none"/>
+                <v:handles>
+                  <v:h position="#0,center"/>
+                </v:handles>
+                <o:lock v:ext="edit" shapetype="t"/>
+              </v:shapetype>
+              <v:shape id="Elbow Connector 1" o:spid="_x0000_s1026" type="#_x0000_t34" style="position:absolute;margin-left:119pt;margin-top:4.2pt;width:18.25pt;height:16.75pt;z-index:251659264;visibility:visible;mso-wrap-style:square;mso-width-percent:0;mso-height-percent:0;mso-wrap-distance-left:9pt;mso-wrap-distance-top:0;mso-wrap-distance-right:9pt;mso-wrap-distance-bottom:0;mso-position-horizontal:absolute;mso-position-horizontal-relative:text;mso-position-vertical:absolute;mso-position-vertical-relative:text;mso-width-percent:0;mso-height-percent:0;mso-width-relative:margin;mso-height-relative:margin" o:gfxdata="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" adj="-209" strokecolor="#a5a5a5 [3206]" strokeweight="1pt">
+                <v:stroke endarrow="block"/>
+              </v:shape>
+            </w:pict>
+          </mc:Fallback>
+        </mc:AlternateContent>
+      </w:r>
+      <w:r>
+        <w:rPr>
+          <w:lang w:val="pt-BR"/>
+        </w:rPr>
+        <w:t xml:space="preserve">        </w:t>
+      </w:r>
+      <w:r>
+        <w:rPr>
+          <w:lang w:val="pt-BR"/>
+        </w:rPr>
+        <w:tab/>
+      </w:r>
+    </w:p>
+    <w:p>
+      <w:pPr>
+        <w:pStyle w:val="ListParagraph"/>
+        <w:ind w:left="2520" w:firstLine="360"/>
+        <w:jc w:val="both"/>
+        <w:rPr>
+          <w:lang w:val="pt-BR"/>
+        </w:rPr>
+      </w:pPr>
+      <w:r>
+        <w:rPr>
+          <w:lang w:val="pt-BR"/>
+        </w:rPr>
+        <w:t xml:space="preserve">Causas da Natureza </w:t>
+      </w:r>
+    </w:p>
+    <w:p>
+      <w:pPr>
+        <w:pStyle w:val="ListParagraph"/>
+        <w:ind w:left="2520" w:firstLine="360"/>
+        <w:jc w:val="both"/>
+        <w:rPr>
+          <w:lang w:val="pt-BR"/>
+        </w:rPr>
+      </w:pPr>
+    </w:p>
+    <w:p>
+      <w:pPr>
+        <w:pStyle w:val="ListParagraph"/>
+        <w:ind w:left="2520" w:firstLine="360"/>
+        <w:jc w:val="both"/>
+        <w:rPr>
+          <w:sz w:val="40"/>
+          <w:szCs w:val="40"/>
+          <w:u w:val="single"/>
+          <w:lang w:val="pt-BR"/>
+        </w:rPr>
+      </w:pPr>
+      <w:r>
+        <w:rPr>
+          <w:sz w:val="40"/>
+          <w:szCs w:val="40"/>
+          <w:u w:val="single"/>
+          <w:lang w:val="pt-BR"/>
+        </w:rPr>
+        <w:t>Sofistas</w:t>
+      </w:r>
+    </w:p>
+    <w:p>
+      <w:pPr>
+        <w:pStyle w:val="ListParagraph"/>
+        <w:ind w:left="360"/>
+        <w:jc w:val="both"/>
+        <w:rPr>
+          <w:lang w:val="pt-BR"/>
+        </w:rPr>
+      </w:pPr>
+    </w:p>
+    <w:p>
+      <w:pPr>
+        <w:pStyle w:val="ListParagraph"/>
+        <w:numPr>
+          <w:ilvl w:val="0"/>
+          <w:numId w:val="5"/>
+        </w:numPr>
+        <w:jc w:val="both"/>
+        <w:rPr>
+          <w:lang w:val="pt-BR"/>
+        </w:rPr>
+      </w:pPr>
+      <w:r>
+        <w:rPr>
+          <w:lang w:val="pt-BR"/>
+        </w:rPr>
+        <w:t>Origem -&gt; Eixos</w:t>
+      </w:r>
+    </w:p>
+    <w:p>
+      <w:pPr>
+        <w:pStyle w:val="ListParagraph"/>
+        <w:ind w:left="360"/>
+        <w:jc w:val="both"/>
+        <w:rPr>
+          <w:lang w:val="pt-BR"/>
+        </w:rPr>
+      </w:pPr>
+    </w:p>
+    <w:p>
+      <w:pPr>
+        <w:pStyle w:val="ListParagraph"/>
+        <w:numPr>
+          <w:ilvl w:val="0"/>
+          <w:numId w:val="5"/>
+        </w:numPr>
+        <w:jc w:val="both"/>
+        <w:rPr>
+          <w:lang w:val="pt-BR"/>
+        </w:rPr>
+      </w:pPr>
+      <w:r>
+        <w:rPr>
+          <w:lang w:val="pt-BR"/>
+        </w:rPr>
+        <w:t>Educação</w:t>
+      </w:r>
+    </w:p>
+    <w:p>
+      <w:pPr>
+        <w:pStyle w:val="ListParagraph"/>
+        <w:rPr>
+          <w:lang w:val="pt-BR"/>
+        </w:rPr>
+      </w:pPr>
+    </w:p>
+    <w:p>
+      <w:pPr>
+        <w:pStyle w:val="ListParagraph"/>
+        <w:numPr>
+          <w:ilvl w:val="0"/>
+          <w:numId w:val="5"/>
+        </w:numPr>
+        <w:jc w:val="both"/>
+        <w:rPr>
+          <w:lang w:val="pt-BR"/>
+        </w:rPr>
+      </w:pPr>
+      <w:r>
+        <w:rPr>
+          <w:lang w:val="pt-BR"/>
+        </w:rPr>
+        <w:t>Problema Filosofia</w:t>
+      </w:r>
+    </w:p>
+    <w:p>
+      <w:pPr>
+        <w:pStyle w:val="ListParagraph"/>
+        <w:rPr>
+          <w:lang w:val="pt-BR"/>
+        </w:rPr>
+      </w:pPr>
+    </w:p>
+    <w:p>
+      <w:pPr>
+        <w:pStyle w:val="ListParagraph"/>
+        <w:numPr>
+          <w:ilvl w:val="1"/>
+          <w:numId w:val="5"/>
+        </w:numPr>
+        <w:jc w:val="both"/>
+        <w:rPr>
+          <w:lang w:val="pt-BR"/>
+        </w:rPr>
+      </w:pPr>
+      <w:r>
+        <w:rPr>
+          <w:lang w:val="pt-BR"/>
+        </w:rPr>
+        <w:t>Transformar o homem -&gt; Ser de cultura</w:t>
+      </w:r>
+    </w:p>
+    <w:p>
+      <w:pPr>
+        <w:jc w:val="both"/>
+        <w:rPr>
+          <w:sz w:val="40"/>
+          <w:szCs w:val="40"/>
+          <w:u w:val="single"/>
+          <w:lang w:val="pt-BR"/>
+        </w:rPr>
+      </w:pPr>
     </w:p>
     <w:sectPr>
       <w:pgSz w:w="12240" w:h="15840"/>
@@ -820,34 +1234,34 @@
 <file path=word/numbering.xml><?xml version="1.0" encoding="utf-8"?>
 <w:numbering xmlns:wpc="http://schemas.microsoft.com/office/word/2010/wordprocessingCanvas" xmlns:cx="http://schemas.microsoft.com/office/drawing/2014/chartex" xmlns:cx1="http://schemas.microsoft.com/office/drawing/2015/9/8/chartex" xmlns:cx2="http://schemas.microsoft.com/office/drawing/2015/10/21/chartex" xmlns:cx3="http://schemas.microsoft.com/office/drawing/2016/5/9/chartex" xmlns:cx4="http://schemas.microsoft.com/office/drawing/2016/5/10/chartex" xmlns:cx5="http://schemas.microsoft.com/office/drawing/2016/5/11/chartex" xmlns:cx6="http://schemas.microsoft.com/office/drawing/2016/5/12/chartex" xmlns:cx7="http://schemas.microsoft.com/office/drawing/2016/5/13/chartex" xmlns:cx8="http://schemas.microsoft.com/office/drawing/2016/5/14/chartex" xmlns:mc="http://schemas.openxmlformats.org/markup-compatibility/2006" xmlns:aink="http://schemas.microsoft.com/office/drawing/2016/ink" xmlns:am3d="http://schemas.microsoft.com/office/drawing/2017/model3d" xmlns:o="urn:schemas-microsoft-com:office:office" xmlns:oel="http://schemas.microsoft.com/office/2019/extlst" xmlns:r="http://schemas.openxmlformats.org/officeDocument/2006/relationships" xmlns:m="http://schemas.openxmlformats.org/officeDocument/2006/math" xmlns:v="urn:schemas-microsoft-com:vml" xmlns:wp14="http://schemas.microsoft.com/office/word/2010/wordprocessingDrawing" xmlns:wp="http://schemas.openxmlformats.org/drawingml/2006/wordprocessingDrawing" xmlns:w10="urn:schemas-microsoft-com:office:word" xmlns:w="http://schemas.openxmlformats.org/wordprocessingml/2006/main" xmlns:w14="http://schemas.microsoft.com/office/word/2010/wordml" xmlns:w15="http://schemas.microsoft.com/office/word/2012/wordml" xmlns:w16cex="http://schemas.microsoft.com/office/word/2018/wordml/cex" xmlns:w16cid="http://schemas.microsoft.com/office/word/2016/wordml/cid" xmlns:w16="http://schemas.microsoft.com/office/word/2018/wordml" xmlns:w16sdtdh="http://schemas.microsoft.com/office/word/2020/wordml/sdtdatahash" xmlns:w16se="http://schemas.microsoft.com/office/word/2015/wordml/symex" xmlns:wpg="http://schemas.microsoft.com/office/word/2010/wordprocessingGroup" xmlns:wpi="http://schemas.microsoft.com/office/word/2010/wordprocessingInk" xmlns:wne="http://schemas.microsoft.com/office/word/2006/wordml" xmlns:wps="http://schemas.microsoft.com/office/word/2010/wordprocessingShape" mc:Ignorable="w14 w15 w16se w16cid w16 w16cex w16sdtdh wp14">
   <w:abstractNum w:abstractNumId="0" w15:restartNumberingAfterBreak="0">
-    <w:nsid w:val="2D2D41B5"/>
+    <w:nsid w:val="073706EB"/>
     <w:multiLevelType w:val="hybridMultilevel"/>
-    <w:tmpl w:val="168C4B76"/>
+    <w:tmpl w:val="398AE3E4"/>
     <w:lvl w:ilvl="0" w:tplc="0409000F">
       <w:start w:val="1"/>
       <w:numFmt w:val="decimal"/>
       <w:lvlText w:val="%1."/>
       <w:lvlJc w:val="left"/>
       <w:pPr>
-        <w:ind w:left="360" w:hanging="360"/>
-      </w:pPr>
-    </w:lvl>
-    <w:lvl w:ilvl="1" w:tplc="04090019">
+        <w:ind w:left="720" w:hanging="360"/>
+      </w:pPr>
+    </w:lvl>
+    <w:lvl w:ilvl="1" w:tplc="04090019" w:tentative="1">
       <w:start w:val="1"/>
       <w:numFmt w:val="lowerLetter"/>
       <w:lvlText w:val="%2."/>
       <w:lvlJc w:val="left"/>
       <w:pPr>
-        <w:ind w:left="1080" w:hanging="360"/>
-      </w:pPr>
-    </w:lvl>
-    <w:lvl w:ilvl="2" w:tplc="0409001B">
+        <w:ind w:left="1440" w:hanging="360"/>
+      </w:pPr>
+    </w:lvl>
+    <w:lvl w:ilvl="2" w:tplc="0409001B" w:tentative="1">
       <w:start w:val="1"/>
       <w:numFmt w:val="lowerRoman"/>
       <w:lvlText w:val="%3."/>
       <w:lvlJc w:val="right"/>
       <w:pPr>
-        <w:ind w:left="1800" w:hanging="180"/>
+        <w:ind w:left="2160" w:hanging="180"/>
       </w:pPr>
     </w:lvl>
     <w:lvl w:ilvl="3" w:tplc="0409000F" w:tentative="1">
@@ -856,7 +1270,7 @@
       <w:lvlText w:val="%4."/>
       <w:lvlJc w:val="left"/>
       <w:pPr>
-        <w:ind w:left="2520" w:hanging="360"/>
+        <w:ind w:left="2880" w:hanging="360"/>
       </w:pPr>
     </w:lvl>
     <w:lvl w:ilvl="4" w:tplc="04090019" w:tentative="1">
@@ -865,7 +1279,7 @@
       <w:lvlText w:val="%5."/>
       <w:lvlJc w:val="left"/>
       <w:pPr>
-        <w:ind w:left="3240" w:hanging="360"/>
+        <w:ind w:left="3600" w:hanging="360"/>
       </w:pPr>
     </w:lvl>
     <w:lvl w:ilvl="5" w:tplc="0409001B" w:tentative="1">
@@ -874,7 +1288,7 @@
       <w:lvlText w:val="%6."/>
       <w:lvlJc w:val="right"/>
       <w:pPr>
-        <w:ind w:left="3960" w:hanging="180"/>
+        <w:ind w:left="4320" w:hanging="180"/>
       </w:pPr>
     </w:lvl>
     <w:lvl w:ilvl="6" w:tplc="0409000F" w:tentative="1">
@@ -883,7 +1297,7 @@
       <w:lvlText w:val="%7."/>
       <w:lvlJc w:val="left"/>
       <w:pPr>
-        <w:ind w:left="4680" w:hanging="360"/>
+        <w:ind w:left="5040" w:hanging="360"/>
       </w:pPr>
     </w:lvl>
     <w:lvl w:ilvl="7" w:tplc="04090019" w:tentative="1">
@@ -892,7 +1306,7 @@
       <w:lvlText w:val="%8."/>
       <w:lvlJc w:val="left"/>
       <w:pPr>
-        <w:ind w:left="5400" w:hanging="360"/>
+        <w:ind w:left="5760" w:hanging="360"/>
       </w:pPr>
     </w:lvl>
     <w:lvl w:ilvl="8" w:tplc="0409001B" w:tentative="1">
@@ -901,11 +1315,99 @@
       <w:lvlText w:val="%9."/>
       <w:lvlJc w:val="right"/>
       <w:pPr>
-        <w:ind w:left="6120" w:hanging="180"/>
+        <w:ind w:left="6480" w:hanging="180"/>
       </w:pPr>
     </w:lvl>
   </w:abstractNum>
   <w:abstractNum w:abstractNumId="1" w15:restartNumberingAfterBreak="0">
+    <w:nsid w:val="2D2D41B5"/>
+    <w:multiLevelType w:val="hybridMultilevel"/>
+    <w:tmpl w:val="A370A4E2"/>
+    <w:lvl w:ilvl="0" w:tplc="0409000F">
+      <w:start w:val="1"/>
+      <w:numFmt w:val="decimal"/>
+      <w:lvlText w:val="%1."/>
+      <w:lvlJc w:val="left"/>
+      <w:pPr>
+        <w:ind w:left="360" w:hanging="360"/>
+      </w:pPr>
+    </w:lvl>
+    <w:lvl w:ilvl="1" w:tplc="04090019">
+      <w:start w:val="1"/>
+      <w:numFmt w:val="lowerLetter"/>
+      <w:lvlText w:val="%2."/>
+      <w:lvlJc w:val="left"/>
+      <w:pPr>
+        <w:ind w:left="1080" w:hanging="360"/>
+      </w:pPr>
+    </w:lvl>
+    <w:lvl w:ilvl="2" w:tplc="0409001B">
+      <w:start w:val="1"/>
+      <w:numFmt w:val="lowerRoman"/>
+      <w:lvlText w:val="%3."/>
+      <w:lvlJc w:val="right"/>
+      <w:pPr>
+        <w:ind w:left="1800" w:hanging="180"/>
+      </w:pPr>
+    </w:lvl>
+    <w:lvl w:ilvl="3" w:tplc="6234DD24">
+      <w:numFmt w:val="bullet"/>
+      <w:lvlText w:val=""/>
+      <w:lvlJc w:val="left"/>
+      <w:pPr>
+        <w:ind w:left="2520" w:hanging="360"/>
+      </w:pPr>
+      <w:rPr>
+        <w:rFonts w:ascii="Wingdings" w:eastAsiaTheme="minorHAnsi" w:hAnsi="Wingdings" w:cstheme="minorBidi" w:hint="default"/>
+      </w:rPr>
+    </w:lvl>
+    <w:lvl w:ilvl="4" w:tplc="04090019" w:tentative="1">
+      <w:start w:val="1"/>
+      <w:numFmt w:val="lowerLetter"/>
+      <w:lvlText w:val="%5."/>
+      <w:lvlJc w:val="left"/>
+      <w:pPr>
+        <w:ind w:left="3240" w:hanging="360"/>
+      </w:pPr>
+    </w:lvl>
+    <w:lvl w:ilvl="5" w:tplc="0409001B" w:tentative="1">
+      <w:start w:val="1"/>
+      <w:numFmt w:val="lowerRoman"/>
+      <w:lvlText w:val="%6."/>
+      <w:lvlJc w:val="right"/>
+      <w:pPr>
+        <w:ind w:left="3960" w:hanging="180"/>
+      </w:pPr>
+    </w:lvl>
+    <w:lvl w:ilvl="6" w:tplc="0409000F" w:tentative="1">
+      <w:start w:val="1"/>
+      <w:numFmt w:val="decimal"/>
+      <w:lvlText w:val="%7."/>
+      <w:lvlJc w:val="left"/>
+      <w:pPr>
+        <w:ind w:left="4680" w:hanging="360"/>
+      </w:pPr>
+    </w:lvl>
+    <w:lvl w:ilvl="7" w:tplc="04090019" w:tentative="1">
+      <w:start w:val="1"/>
+      <w:numFmt w:val="lowerLetter"/>
+      <w:lvlText w:val="%8."/>
+      <w:lvlJc w:val="left"/>
+      <w:pPr>
+        <w:ind w:left="5400" w:hanging="360"/>
+      </w:pPr>
+    </w:lvl>
+    <w:lvl w:ilvl="8" w:tplc="0409001B" w:tentative="1">
+      <w:start w:val="1"/>
+      <w:numFmt w:val="lowerRoman"/>
+      <w:lvlText w:val="%9."/>
+      <w:lvlJc w:val="right"/>
+      <w:pPr>
+        <w:ind w:left="6120" w:hanging="180"/>
+      </w:pPr>
+    </w:lvl>
+  </w:abstractNum>
+  <w:abstractNum w:abstractNumId="2" w15:restartNumberingAfterBreak="0">
     <w:nsid w:val="62743AD1"/>
     <w:multiLevelType w:val="hybridMultilevel"/>
     <w:tmpl w:val="308E1F56"/>
@@ -1018,11 +1520,193 @@
       </w:rPr>
     </w:lvl>
   </w:abstractNum>
+  <w:abstractNum w:abstractNumId="3" w15:restartNumberingAfterBreak="0">
+    <w:nsid w:val="65024345"/>
+    <w:multiLevelType w:val="hybridMultilevel"/>
+    <w:tmpl w:val="F68ABD4E"/>
+    <w:lvl w:ilvl="0" w:tplc="0409000F">
+      <w:start w:val="1"/>
+      <w:numFmt w:val="decimal"/>
+      <w:lvlText w:val="%1."/>
+      <w:lvlJc w:val="left"/>
+      <w:pPr>
+        <w:ind w:left="360" w:hanging="360"/>
+      </w:pPr>
+    </w:lvl>
+    <w:lvl w:ilvl="1" w:tplc="04090019">
+      <w:start w:val="1"/>
+      <w:numFmt w:val="lowerLetter"/>
+      <w:lvlText w:val="%2."/>
+      <w:lvlJc w:val="left"/>
+      <w:pPr>
+        <w:ind w:left="1080" w:hanging="360"/>
+      </w:pPr>
+    </w:lvl>
+    <w:lvl w:ilvl="2" w:tplc="0409001B" w:tentative="1">
+      <w:start w:val="1"/>
+      <w:numFmt w:val="lowerRoman"/>
+      <w:lvlText w:val="%3."/>
+      <w:lvlJc w:val="right"/>
+      <w:pPr>
+        <w:ind w:left="1800" w:hanging="180"/>
+      </w:pPr>
+    </w:lvl>
+    <w:lvl w:ilvl="3" w:tplc="0409000F" w:tentative="1">
+      <w:start w:val="1"/>
+      <w:numFmt w:val="decimal"/>
+      <w:lvlText w:val="%4."/>
+      <w:lvlJc w:val="left"/>
+      <w:pPr>
+        <w:ind w:left="2520" w:hanging="360"/>
+      </w:pPr>
+    </w:lvl>
+    <w:lvl w:ilvl="4" w:tplc="04090019" w:tentative="1">
+      <w:start w:val="1"/>
+      <w:numFmt w:val="lowerLetter"/>
+      <w:lvlText w:val="%5."/>
+      <w:lvlJc w:val="left"/>
+      <w:pPr>
+        <w:ind w:left="3240" w:hanging="360"/>
+      </w:pPr>
+    </w:lvl>
+    <w:lvl w:ilvl="5" w:tplc="0409001B" w:tentative="1">
+      <w:start w:val="1"/>
+      <w:numFmt w:val="lowerRoman"/>
+      <w:lvlText w:val="%6."/>
+      <w:lvlJc w:val="right"/>
+      <w:pPr>
+        <w:ind w:left="3960" w:hanging="180"/>
+      </w:pPr>
+    </w:lvl>
+    <w:lvl w:ilvl="6" w:tplc="0409000F" w:tentative="1">
+      <w:start w:val="1"/>
+      <w:numFmt w:val="decimal"/>
+      <w:lvlText w:val="%7."/>
+      <w:lvlJc w:val="left"/>
+      <w:pPr>
+        <w:ind w:left="4680" w:hanging="360"/>
+      </w:pPr>
+    </w:lvl>
+    <w:lvl w:ilvl="7" w:tplc="04090019" w:tentative="1">
+      <w:start w:val="1"/>
+      <w:numFmt w:val="lowerLetter"/>
+      <w:lvlText w:val="%8."/>
+      <w:lvlJc w:val="left"/>
+      <w:pPr>
+        <w:ind w:left="5400" w:hanging="360"/>
+      </w:pPr>
+    </w:lvl>
+    <w:lvl w:ilvl="8" w:tplc="0409001B" w:tentative="1">
+      <w:start w:val="1"/>
+      <w:numFmt w:val="lowerRoman"/>
+      <w:lvlText w:val="%9."/>
+      <w:lvlJc w:val="right"/>
+      <w:pPr>
+        <w:ind w:left="6120" w:hanging="180"/>
+      </w:pPr>
+    </w:lvl>
+  </w:abstractNum>
+  <w:abstractNum w:abstractNumId="4" w15:restartNumberingAfterBreak="0">
+    <w:nsid w:val="75731A17"/>
+    <w:multiLevelType w:val="multilevel"/>
+    <w:tmpl w:val="398AE3E4"/>
+    <w:styleLink w:val="CurrentList1"/>
+    <w:lvl w:ilvl="0">
+      <w:start w:val="1"/>
+      <w:numFmt w:val="decimal"/>
+      <w:lvlText w:val="%1."/>
+      <w:lvlJc w:val="left"/>
+      <w:pPr>
+        <w:ind w:left="720" w:hanging="360"/>
+      </w:pPr>
+    </w:lvl>
+    <w:lvl w:ilvl="1">
+      <w:start w:val="1"/>
+      <w:numFmt w:val="lowerLetter"/>
+      <w:lvlText w:val="%2."/>
+      <w:lvlJc w:val="left"/>
+      <w:pPr>
+        <w:ind w:left="1440" w:hanging="360"/>
+      </w:pPr>
+    </w:lvl>
+    <w:lvl w:ilvl="2">
+      <w:start w:val="1"/>
+      <w:numFmt w:val="lowerRoman"/>
+      <w:lvlText w:val="%3."/>
+      <w:lvlJc w:val="right"/>
+      <w:pPr>
+        <w:ind w:left="2160" w:hanging="180"/>
+      </w:pPr>
+    </w:lvl>
+    <w:lvl w:ilvl="3">
+      <w:start w:val="1"/>
+      <w:numFmt w:val="decimal"/>
+      <w:lvlText w:val="%4."/>
+      <w:lvlJc w:val="left"/>
+      <w:pPr>
+        <w:ind w:left="2880" w:hanging="360"/>
+      </w:pPr>
+    </w:lvl>
+    <w:lvl w:ilvl="4">
+      <w:start w:val="1"/>
+      <w:numFmt w:val="lowerLetter"/>
+      <w:lvlText w:val="%5."/>
+      <w:lvlJc w:val="left"/>
+      <w:pPr>
+        <w:ind w:left="3600" w:hanging="360"/>
+      </w:pPr>
+    </w:lvl>
+    <w:lvl w:ilvl="5">
+      <w:start w:val="1"/>
+      <w:numFmt w:val="lowerRoman"/>
+      <w:lvlText w:val="%6."/>
+      <w:lvlJc w:val="right"/>
+      <w:pPr>
+        <w:ind w:left="4320" w:hanging="180"/>
+      </w:pPr>
+    </w:lvl>
+    <w:lvl w:ilvl="6">
+      <w:start w:val="1"/>
+      <w:numFmt w:val="decimal"/>
+      <w:lvlText w:val="%7."/>
+      <w:lvlJc w:val="left"/>
+      <w:pPr>
+        <w:ind w:left="5040" w:hanging="360"/>
+      </w:pPr>
+    </w:lvl>
+    <w:lvl w:ilvl="7">
+      <w:start w:val="1"/>
+      <w:numFmt w:val="lowerLetter"/>
+      <w:lvlText w:val="%8."/>
+      <w:lvlJc w:val="left"/>
+      <w:pPr>
+        <w:ind w:left="5760" w:hanging="360"/>
+      </w:pPr>
+    </w:lvl>
+    <w:lvl w:ilvl="8">
+      <w:start w:val="1"/>
+      <w:numFmt w:val="lowerRoman"/>
+      <w:lvlText w:val="%9."/>
+      <w:lvlJc w:val="right"/>
+      <w:pPr>
+        <w:ind w:left="6480" w:hanging="180"/>
+      </w:pPr>
+    </w:lvl>
+  </w:abstractNum>
   <w:num w:numId="1" w16cid:durableId="721640199">
+    <w:abstractNumId w:val="2"/>
+  </w:num>
+  <w:num w:numId="2" w16cid:durableId="840662835">
     <w:abstractNumId w:val="1"/>
   </w:num>
-  <w:num w:numId="2" w16cid:durableId="840662835">
+  <w:num w:numId="3" w16cid:durableId="1066565190">
     <w:abstractNumId w:val="0"/>
+  </w:num>
+  <w:num w:numId="4" w16cid:durableId="723483915">
+    <w:abstractNumId w:val="4"/>
+  </w:num>
+  <w:num w:numId="5" w16cid:durableId="2121995781">
+    <w:abstractNumId w:val="3"/>
   </w:num>
 </w:numbering>
 </file>
@@ -1462,6 +2146,16 @@
       <w:contextualSpacing/>
     </w:pPr>
   </w:style>
+  <w:style w:type="numbering" w:customStyle="1" w:styleId="CurrentList1">
+    <w:name w:val="Current List1"/>
+    <w:uiPriority w:val="99"/>
+    <w:rsid w:val="003C3857"/>
+    <w:pPr>
+      <w:numPr>
+        <w:numId w:val="4"/>
+      </w:numPr>
+    </w:pPr>
+  </w:style>
 </w:styles>
 </file>
 

</xml_diff>